<commit_message>
update edi3-icl specifications pages
</commit_message>
<xml_diff>
--- a/specs/edi3-icl/develop/edi3-icl-develop.docx
+++ b/specs/edi3-icl/develop/edi3-icl-develop.docx
@@ -2296,7 +2296,7 @@
       <w:r>
         <w:drawing>
           <wp:inline>
-            <wp:extent cx="5334000" cy="4652526"/>
+            <wp:extent cx="5334000" cy="5334000"/>
             <wp:effectExtent b="0" l="0" r="0" t="0"/>
             <wp:docPr descr="IGL Node Governance" title="" id="1" name="Picture"/>
             <a:graphic>
@@ -2317,7 +2317,7 @@
                   <pic:spPr bwMode="auto">
                     <a:xfrm>
                       <a:off x="0" y="0"/>
-                      <a:ext cx="5334000" cy="4652526"/>
+                      <a:ext cx="5334000" cy="5334000"/>
                     </a:xfrm>
                     <a:prstGeom prst="rect">
                       <a:avLst/>
@@ -3090,12 +3090,56 @@
     </w:p>
     <w:p>
       <w:pPr>
+        <w:pStyle w:val="FirstParagraph"/>
+      </w:pPr>
+      <w:r>
+        <w:t xml:space="preserve">The channel registry supports the query of channels on an IGL node channel registry.</w:t>
+      </w:r>
+    </w:p>
+    <w:p>
+      <w:pPr>
+        <w:pStyle w:val="Compact"/>
+        <w:numPr>
+          <w:numId w:val="1011"/>
+          <w:ilvl w:val="0"/>
+        </w:numPr>
+      </w:pPr>
+      <w:r>
+        <w:t xml:space="preserve">Query operations SHOULD be open to public unauthenticated clients.</w:t>
+      </w:r>
+    </w:p>
+    <w:p>
+      <w:pPr>
+        <w:pStyle w:val="Compact"/>
+        <w:numPr>
+          <w:numId w:val="1011"/>
+          <w:ilvl w:val="0"/>
+        </w:numPr>
+      </w:pPr>
+      <w:r>
+        <w:t xml:space="preserve">A common public use case is for a client system to determine what message types may be sent to which countries using the node.</w:t>
+      </w:r>
+    </w:p>
+    <w:p>
+      <w:pPr>
+        <w:pStyle w:val="Compact"/>
+        <w:numPr>
+          <w:numId w:val="1011"/>
+          <w:ilvl w:val="0"/>
+        </w:numPr>
+      </w:pPr>
+      <w:r>
+        <w:t xml:space="preserve">An IGL node MAY choose to hide the existence of some channel from pubkuc queries.</w:t>
+      </w:r>
+    </w:p>
+    <w:p>
+      <w:pPr>
         <w:pStyle w:val="CaptionedFigure"/>
       </w:pPr>
       <w:r>
         <w:drawing>
           <wp:inline>
-            <wp:extent cx="5334000" cy="5733462"/>
+            <wp:extent cx="5334000" cy="5211222"/>
             <wp:effectExtent b="0" l="0" r="0" t="0"/>
             <wp:docPr descr="ChannelSpec" title="" id="1" name="Picture"/>
             <a:graphic>
@@ -3116,7 +3160,7 @@
                   <pic:spPr bwMode="auto">
                     <a:xfrm>
                       <a:off x="0" y="0"/>
-                      <a:ext cx="5334000" cy="5733462"/>
+                      <a:ext cx="5334000" cy="5211222"/>
                     </a:xfrm>
                     <a:prstGeom prst="rect">
                       <a:avLst/>
@@ -3457,60 +3501,12 @@
       <w:pPr>
         <w:pStyle w:val="Compact"/>
         <w:numPr>
-          <w:numId w:val="1011"/>
+          <w:numId w:val="1012"/>
           <w:ilvl w:val="0"/>
         </w:numPr>
       </w:pPr>
       <w:r>
         <w:t xml:space="preserve">A type code - drawn from the UN/CEFACT semantic library and represented as a JSON-LD IRI</w:t>
-      </w:r>
-    </w:p>
-    <w:p>
-      <w:pPr>
-        <w:pStyle w:val="Compact"/>
-        <w:numPr>
-          <w:numId w:val="1011"/>
-          <w:ilvl w:val="0"/>
-        </w:numPr>
-      </w:pPr>
-      <w:r>
-        <w:t xml:space="preserve">An entity identifier - which MUST be a verifiable identity from an accredited IDP in the country in which the entity is registered.</w:t>
-      </w:r>
-    </w:p>
-    <w:p>
-      <w:pPr>
-        <w:pStyle w:val="Heading3"/>
-      </w:pPr>
-      <w:bookmarkStart w:id="66" w:name="legal-terms"/>
-      <w:r>
-        <w:t xml:space="preserve">Legal Terms</w:t>
-      </w:r>
-      <w:bookmarkEnd w:id="66"/>
-    </w:p>
-    <w:p>
-      <w:pPr>
-        <w:pStyle w:val="FirstParagraph"/>
-      </w:pPr>
-      <w:r>
-        <w:t xml:space="preserve">Legal terms in IGL smart contracts should also be drawn from a standard dictionary such as the UN/CEFACT semantic library and MUST be represented as a JSON-LD IRI</w:t>
-      </w:r>
-    </w:p>
-    <w:p>
-      <w:pPr>
-        <w:pStyle w:val="Heading2"/>
-      </w:pPr>
-      <w:bookmarkStart w:id="67" w:name="performance-scalability"/>
-      <w:r>
-        <w:t xml:space="preserve">Performance &amp; Scalability</w:t>
-      </w:r>
-      <w:bookmarkEnd w:id="67"/>
-    </w:p>
-    <w:p>
-      <w:pPr>
-        <w:pStyle w:val="FirstParagraph"/>
-      </w:pPr>
-      <w:r>
-        <w:t xml:space="preserve">Blockchain technology can become prohibitively slow and/or expensive at very high volumes. An IGL node operating in a large economy may need to process a very high volume of transactions. The IGL should be able to handle high volumes without significant performance degradation or cost increases. A benchmark volume target is one billion transactions per day. There are two approaches to increasing volumes on distributed ledgers without significant performance loss.</w:t>
       </w:r>
     </w:p>
     <w:p>
@@ -3522,14 +3518,62 @@
         </w:numPr>
       </w:pPr>
       <w:r>
-        <w:t xml:space="preserve">The Side-tree is essentially a batch protocol where an arbitrary number of transactions are composed into a Merkel DAG (Directed Acyclic Graph) where each node in the tree contains the hash of transactions at lower levels. Only the top level root of the tree is written to the chain but all transactions inherit the integrity of the chain.</w:t>
+        <w:t xml:space="preserve">An entity identifier - which MUST be a verifiable identity from an accredited IDP in the country in which the entity is registered.</w:t>
+      </w:r>
+    </w:p>
+    <w:p>
+      <w:pPr>
+        <w:pStyle w:val="Heading3"/>
+      </w:pPr>
+      <w:bookmarkStart w:id="66" w:name="legal-terms"/>
+      <w:r>
+        <w:t xml:space="preserve">Legal Terms</w:t>
+      </w:r>
+      <w:bookmarkEnd w:id="66"/>
+    </w:p>
+    <w:p>
+      <w:pPr>
+        <w:pStyle w:val="FirstParagraph"/>
+      </w:pPr>
+      <w:r>
+        <w:t xml:space="preserve">Legal terms in IGL smart contracts should also be drawn from a standard dictionary such as the UN/CEFACT semantic library and MUST be represented as a JSON-LD IRI</w:t>
+      </w:r>
+    </w:p>
+    <w:p>
+      <w:pPr>
+        <w:pStyle w:val="Heading2"/>
+      </w:pPr>
+      <w:bookmarkStart w:id="67" w:name="performance-scalability"/>
+      <w:r>
+        <w:t xml:space="preserve">Performance &amp; Scalability</w:t>
+      </w:r>
+      <w:bookmarkEnd w:id="67"/>
+    </w:p>
+    <w:p>
+      <w:pPr>
+        <w:pStyle w:val="FirstParagraph"/>
+      </w:pPr>
+      <w:r>
+        <w:t xml:space="preserve">Blockchain technology can become prohibitively slow and/or expensive at very high volumes. An IGL node operating in a large economy may need to process a very high volume of transactions. The IGL should be able to handle high volumes without significant performance degradation or cost increases. A benchmark volume target is one billion transactions per day. There are two approaches to increasing volumes on distributed ledgers without significant performance loss.</w:t>
       </w:r>
     </w:p>
     <w:p>
       <w:pPr>
         <w:pStyle w:val="Compact"/>
         <w:numPr>
-          <w:numId w:val="1012"/>
+          <w:numId w:val="1013"/>
+          <w:ilvl w:val="0"/>
+        </w:numPr>
+      </w:pPr>
+      <w:r>
+        <w:t xml:space="preserve">The Side-tree is essentially a batch protocol where an arbitrary number of transactions are composed into a Merkel DAG (Directed Acyclic Graph) where each node in the tree contains the hash of transactions at lower levels. Only the top level root of the tree is written to the chain but all transactions inherit the integrity of the chain.</w:t>
+      </w:r>
+    </w:p>
+    <w:p>
+      <w:pPr>
+        <w:pStyle w:val="Compact"/>
+        <w:numPr>
+          <w:numId w:val="1013"/>
           <w:ilvl w:val="0"/>
         </w:numPr>
       </w:pPr>
@@ -3923,6 +3967,9 @@
     <w:abstractNumId w:val="991"/>
   </w:num>
   <w:num w:numId="1012">
+    <w:abstractNumId w:val="991"/>
+  </w:num>
+  <w:num w:numId="1013">
     <w:abstractNumId w:val="991"/>
   </w:num>
 </w:numbering>

</xml_diff>